<commit_message>
Yazılım Mühendisliği dersi için geliştirilmiş proje
</commit_message>
<xml_diff>
--- a/Documents/Scrum Mantığı ile Yazılım.docx
+++ b/Documents/Scrum Mantığı ile Yazılım.docx
@@ -84,32 +84,6 @@
           <w:szCs w:val="24"/>
         </w:rPr>
       </w:pPr>
-      <w:r>
-        <w:rPr>
-          <w:szCs w:val="24"/>
-        </w:rPr>
-        <w:t xml:space="preserve">Danışman: </w:t>
-      </w:r>
-      <w:r>
-        <w:rPr>
-          <w:szCs w:val="24"/>
-        </w:rPr>
-        <w:t xml:space="preserve">Dr. </w:t>
-      </w:r>
-      <w:proofErr w:type="spellStart"/>
-      <w:r>
-        <w:rPr>
-          <w:szCs w:val="24"/>
-        </w:rPr>
-        <w:t>Öğr</w:t>
-      </w:r>
-      <w:proofErr w:type="spellEnd"/>
-      <w:r>
-        <w:rPr>
-          <w:szCs w:val="24"/>
-        </w:rPr>
-        <w:t>. Üyesi Muhammed Fatih ALAEDDİNOĞLU</w:t>
-      </w:r>
     </w:p>
     <w:p>
       <w:pPr>
@@ -142,7 +116,10 @@
       </w:r>
     </w:p>
     <w:p/>
-    <w:p/>
+    <w:p>
+      <w:bookmarkStart w:id="0" w:name="_GoBack"/>
+      <w:bookmarkEnd w:id="0"/>
+    </w:p>
     <w:p/>
     <w:p/>
     <w:p/>
@@ -793,8 +770,6 @@
           <w:sz w:val="28"/>
         </w:rPr>
       </w:pPr>
-      <w:bookmarkStart w:id="0" w:name="_GoBack"/>
-      <w:bookmarkEnd w:id="0"/>
     </w:p>
     <w:p>
       <w:pPr>
@@ -1084,10 +1059,7 @@
         <w:ind w:firstLine="708"/>
       </w:pPr>
       <w:r>
-        <w:t>-</w:t>
-      </w:r>
-      <w:r>
-        <w:t>İlk önce öğrenci servisleri yazılacak sonra kitap ve en son emanet servisleri yazılacak.</w:t>
+        <w:t>-İlk önce öğrenci servisleri yazılacak sonra kitap ve en son emanet servisleri yazılacak.</w:t>
       </w:r>
       <w:r>
         <w:t xml:space="preserve"> 2-1-3</w:t>
@@ -7678,7 +7650,7 @@
 </file>
 
 <file path=customXml/itemProps1.xml><?xml version="1.0" encoding="utf-8"?>
-<ds:datastoreItem xmlns:ds="http://schemas.openxmlformats.org/officeDocument/2006/customXml" ds:itemID="{43F6D02D-C9FA-43FC-B86E-31F7E7C065BA}">
+<ds:datastoreItem xmlns:ds="http://schemas.openxmlformats.org/officeDocument/2006/customXml" ds:itemID="{B3DB02CB-D6FE-4C1A-992A-B74F29E5C016}">
   <ds:schemaRefs>
     <ds:schemaRef ds:uri="http://schemas.openxmlformats.org/officeDocument/2006/bibliography"/>
   </ds:schemaRefs>

</xml_diff>